<commit_message>
This is a more thorough document on the 3rd iteration phase.
</commit_message>
<xml_diff>
--- a/document/概要设计.docx
+++ b/document/概要设计.docx
@@ -1,6 +1,6 @@
 
 <file path=word/document.xml><?xml version="1.0" encoding="utf-8"?>
-<w:document xmlns:wpc="http://schemas.microsoft.com/office/word/2010/wordprocessingCanvas" xmlns:cx="http://schemas.microsoft.com/office/drawing/2014/chartex" xmlns:cx1="http://schemas.microsoft.com/office/drawing/2015/9/8/chartex" xmlns:cx2="http://schemas.microsoft.com/office/drawing/2015/10/21/chartex" xmlns:cx3="http://schemas.microsoft.com/office/drawing/2016/5/9/chartex" xmlns:cx4="http://schemas.microsoft.com/office/drawing/2016/5/10/chartex" xmlns:cx5="http://schemas.microsoft.com/office/drawing/2016/5/11/chartex" xmlns:cx6="http://schemas.microsoft.com/office/drawing/2016/5/12/chartex" xmlns:cx7="http://schemas.microsoft.com/office/drawing/2016/5/13/chartex" xmlns:cx8="http://schemas.microsoft.com/office/drawing/2016/5/14/chartex" xmlns:mc="http://schemas.openxmlformats.org/markup-compatibility/2006" xmlns:aink="http://schemas.microsoft.com/office/drawing/2016/ink" xmlns:am3d="http://schemas.microsoft.com/office/drawing/2017/model3d" xmlns:o="urn:schemas-microsoft-com:office:office" xmlns:r="http://schemas.openxmlformats.org/officeDocument/2006/relationships" xmlns:m="http://schemas.openxmlformats.org/officeDocument/2006/math" xmlns:v="urn:schemas-microsoft-com:vml" xmlns:wp14="http://schemas.microsoft.com/office/word/2010/wordprocessingDrawing" xmlns:wp="http://schemas.openxmlformats.org/drawingml/2006/wordprocessingDrawing" xmlns:w10="urn:schemas-microsoft-com:office:word" xmlns:w="http://schemas.openxmlformats.org/wordprocessingml/2006/main" xmlns:w14="http://schemas.microsoft.com/office/word/2010/wordml" xmlns:w15="http://schemas.microsoft.com/office/word/2012/wordml" xmlns:w16cex="http://schemas.microsoft.com/office/word/2018/wordml/cex" xmlns:w16cid="http://schemas.microsoft.com/office/word/2016/wordml/cid" xmlns:w16="http://schemas.microsoft.com/office/word/2018/wordml" xmlns:w16sdtdh="http://schemas.microsoft.com/office/word/2020/wordml/sdtdatahash" xmlns:w16se="http://schemas.microsoft.com/office/word/2015/wordml/symex" xmlns:wpg="http://schemas.microsoft.com/office/word/2010/wordprocessingGroup" xmlns:wpi="http://schemas.microsoft.com/office/word/2010/wordprocessingInk" xmlns:wne="http://schemas.microsoft.com/office/word/2006/wordml" xmlns:wps="http://schemas.microsoft.com/office/word/2010/wordprocessingShape" mc:Ignorable="w14 w15 w16se w16cid w16 w16cex w16sdtdh wp14">
+<w:document xmlns:wpc="http://schemas.microsoft.com/office/word/2010/wordprocessingCanvas" xmlns:cx="http://schemas.microsoft.com/office/drawing/2014/chartex" xmlns:cx1="http://schemas.microsoft.com/office/drawing/2015/9/8/chartex" xmlns:cx2="http://schemas.microsoft.com/office/drawing/2015/10/21/chartex" xmlns:cx3="http://schemas.microsoft.com/office/drawing/2016/5/9/chartex" xmlns:cx4="http://schemas.microsoft.com/office/drawing/2016/5/10/chartex" xmlns:cx5="http://schemas.microsoft.com/office/drawing/2016/5/11/chartex" xmlns:cx6="http://schemas.microsoft.com/office/drawing/2016/5/12/chartex" xmlns:cx7="http://schemas.microsoft.com/office/drawing/2016/5/13/chartex" xmlns:cx8="http://schemas.microsoft.com/office/drawing/2016/5/14/chartex" xmlns:mc="http://schemas.openxmlformats.org/markup-compatibility/2006" xmlns:aink="http://schemas.microsoft.com/office/drawing/2016/ink" xmlns:am3d="http://schemas.microsoft.com/office/drawing/2017/model3d" xmlns:o="urn:schemas-microsoft-com:office:office" xmlns:r="http://schemas.openxmlformats.org/officeDocument/2006/relationships" xmlns:m="http://schemas.openxmlformats.org/officeDocument/2006/math" xmlns:v="urn:schemas-microsoft-com:vml" xmlns:wp14="http://schemas.microsoft.com/office/word/2010/wordprocessingDrawing" xmlns:wp="http://schemas.openxmlformats.org/drawingml/2006/wordprocessingDrawing" xmlns:w10="urn:schemas-microsoft-com:office:word" xmlns:w="http://schemas.openxmlformats.org/wordprocessingml/2006/main" xmlns:w14="http://schemas.microsoft.com/office/word/2010/wordml" xmlns:w15="http://schemas.microsoft.com/office/word/2012/wordml" xmlns:w16cid="http://schemas.microsoft.com/office/word/2016/wordml/cid" xmlns:w16se="http://schemas.microsoft.com/office/word/2015/wordml/symex" xmlns:wpg="http://schemas.microsoft.com/office/word/2010/wordprocessingGroup" xmlns:wpi="http://schemas.microsoft.com/office/word/2010/wordprocessingInk" xmlns:wne="http://schemas.microsoft.com/office/word/2006/wordml" xmlns:wps="http://schemas.microsoft.com/office/word/2010/wordprocessingShape" mc:Ignorable="w14 w15 w16se w16cid wp14">
   <w:body>
     <w:p>
       <w:pPr>
@@ -195,7 +195,7 @@
     </w:p>
     <w:p>
       <w:pPr>
-        <w:pStyle w:val="ListParagraph"/>
+        <w:pStyle w:val="a9"/>
         <w:numPr>
           <w:ilvl w:val="1"/>
           <w:numId w:val="2"/>
@@ -218,7 +218,7 @@
     </w:p>
     <w:p>
       <w:pPr>
-        <w:pStyle w:val="ListParagraph"/>
+        <w:pStyle w:val="a9"/>
         <w:numPr>
           <w:ilvl w:val="1"/>
           <w:numId w:val="2"/>
@@ -356,7 +356,7 @@
           <w:sz w:val="24"/>
           <w:szCs w:val="24"/>
         </w:rPr>
-        <w:t>增加某些类，对主程序和大部分代码不需要修改，体现为可维护性。</w:t>
+        <w:t>增加某些类，对主程序和大部分代码不需要修改。</w:t>
       </w:r>
     </w:p>
     <w:p>
@@ -938,7 +938,23 @@
                 <w:rFonts w:hAnsi="Times New Roman" w:hint="eastAsia"/>
                 <w:lang w:eastAsia="zh-CN"/>
               </w:rPr>
-              <w:t>对系统的逻辑架构、物理架构和开发技术架构做了一定修改</w:t>
+              <w:t>对系统的</w:t>
+            </w:r>
+            <w:r>
+              <w:rPr>
+                <w:rFonts w:hAnsi="Times New Roman" w:hint="eastAsia"/>
+                <w:lang w:eastAsia="zh-CN"/>
+              </w:rPr>
+              <w:t>软件设计目标、系统架构设计</w:t>
+            </w:r>
+            <w:bookmarkStart w:id="0" w:name="_GoBack"/>
+            <w:bookmarkEnd w:id="0"/>
+            <w:r>
+              <w:rPr>
+                <w:rFonts w:hAnsi="Times New Roman" w:hint="eastAsia"/>
+                <w:lang w:eastAsia="zh-CN"/>
+              </w:rPr>
+              <w:t>做了一定修改</w:t>
             </w:r>
           </w:p>
         </w:tc>
@@ -1517,7 +1533,7 @@
     <w:p>
       <w:pPr>
         <w:rPr>
-          <w:rFonts w:ascii="宋体" w:eastAsia="宋体" w:hAnsi="宋体" w:hint="eastAsia"/>
+          <w:rFonts w:ascii="宋体" w:eastAsia="宋体" w:hAnsi="宋体"/>
           <w:sz w:val="24"/>
           <w:szCs w:val="24"/>
         </w:rPr>
@@ -1724,7 +1740,7 @@
     <w:p>
       <w:pPr>
         <w:rPr>
-          <w:rFonts w:ascii="宋体" w:eastAsia="宋体" w:hAnsi="宋体" w:hint="eastAsia"/>
+          <w:rFonts w:ascii="宋体" w:eastAsia="宋体" w:hAnsi="宋体"/>
           <w:sz w:val="24"/>
           <w:szCs w:val="24"/>
         </w:rPr>
@@ -2505,7 +2521,7 @@
           <w:sz w:val="24"/>
           <w:szCs w:val="24"/>
         </w:rPr>
-        <w:t>连接仅</w:t>
+        <w:t>连接</w:t>
       </w:r>
       <w:proofErr w:type="gramEnd"/>
       <w:r>
@@ -2514,7 +2530,7 @@
           <w:sz w:val="24"/>
           <w:szCs w:val="24"/>
         </w:rPr>
-        <w:t>在于连接池中得不到连接时才建立。当连接被关闭时，它被返回到连接池中。</w:t>
+        <w:t>仅在于连接池中得不到连接时才建立。当连接被关闭时，它被返回到连接池中。</w:t>
       </w:r>
     </w:p>
     <w:p>
@@ -2805,7 +2821,7 @@
 </file>
 
 <file path=word/endnotes.xml><?xml version="1.0" encoding="utf-8"?>
-<w:endnotes xmlns:wpc="http://schemas.microsoft.com/office/word/2010/wordprocessingCanvas" xmlns:cx="http://schemas.microsoft.com/office/drawing/2014/chartex" xmlns:cx1="http://schemas.microsoft.com/office/drawing/2015/9/8/chartex" xmlns:cx2="http://schemas.microsoft.com/office/drawing/2015/10/21/chartex" xmlns:cx3="http://schemas.microsoft.com/office/drawing/2016/5/9/chartex" xmlns:cx4="http://schemas.microsoft.com/office/drawing/2016/5/10/chartex" xmlns:cx5="http://schemas.microsoft.com/office/drawing/2016/5/11/chartex" xmlns:cx6="http://schemas.microsoft.com/office/drawing/2016/5/12/chartex" xmlns:cx7="http://schemas.microsoft.com/office/drawing/2016/5/13/chartex" xmlns:cx8="http://schemas.microsoft.com/office/drawing/2016/5/14/chartex" xmlns:mc="http://schemas.openxmlformats.org/markup-compatibility/2006" xmlns:aink="http://schemas.microsoft.com/office/drawing/2016/ink" xmlns:am3d="http://schemas.microsoft.com/office/drawing/2017/model3d" xmlns:o="urn:schemas-microsoft-com:office:office" xmlns:r="http://schemas.openxmlformats.org/officeDocument/2006/relationships" xmlns:m="http://schemas.openxmlformats.org/officeDocument/2006/math" xmlns:v="urn:schemas-microsoft-com:vml" xmlns:wp14="http://schemas.microsoft.com/office/word/2010/wordprocessingDrawing" xmlns:wp="http://schemas.openxmlformats.org/drawingml/2006/wordprocessingDrawing" xmlns:w10="urn:schemas-microsoft-com:office:word" xmlns:w="http://schemas.openxmlformats.org/wordprocessingml/2006/main" xmlns:w14="http://schemas.microsoft.com/office/word/2010/wordml" xmlns:w15="http://schemas.microsoft.com/office/word/2012/wordml" xmlns:w16cex="http://schemas.microsoft.com/office/word/2018/wordml/cex" xmlns:w16cid="http://schemas.microsoft.com/office/word/2016/wordml/cid" xmlns:w16="http://schemas.microsoft.com/office/word/2018/wordml" xmlns:w16sdtdh="http://schemas.microsoft.com/office/word/2020/wordml/sdtdatahash" xmlns:w16se="http://schemas.microsoft.com/office/word/2015/wordml/symex" xmlns:wpg="http://schemas.microsoft.com/office/word/2010/wordprocessingGroup" xmlns:wpi="http://schemas.microsoft.com/office/word/2010/wordprocessingInk" xmlns:wne="http://schemas.microsoft.com/office/word/2006/wordml" xmlns:wps="http://schemas.microsoft.com/office/word/2010/wordprocessingShape" mc:Ignorable="w14 w15 w16se w16cid w16 w16cex w16sdtdh wp14">
+<w:endnotes xmlns:wpc="http://schemas.microsoft.com/office/word/2010/wordprocessingCanvas" xmlns:cx="http://schemas.microsoft.com/office/drawing/2014/chartex" xmlns:cx1="http://schemas.microsoft.com/office/drawing/2015/9/8/chartex" xmlns:cx2="http://schemas.microsoft.com/office/drawing/2015/10/21/chartex" xmlns:cx3="http://schemas.microsoft.com/office/drawing/2016/5/9/chartex" xmlns:cx4="http://schemas.microsoft.com/office/drawing/2016/5/10/chartex" xmlns:cx5="http://schemas.microsoft.com/office/drawing/2016/5/11/chartex" xmlns:cx6="http://schemas.microsoft.com/office/drawing/2016/5/12/chartex" xmlns:cx7="http://schemas.microsoft.com/office/drawing/2016/5/13/chartex" xmlns:cx8="http://schemas.microsoft.com/office/drawing/2016/5/14/chartex" xmlns:mc="http://schemas.openxmlformats.org/markup-compatibility/2006" xmlns:aink="http://schemas.microsoft.com/office/drawing/2016/ink" xmlns:am3d="http://schemas.microsoft.com/office/drawing/2017/model3d" xmlns:o="urn:schemas-microsoft-com:office:office" xmlns:r="http://schemas.openxmlformats.org/officeDocument/2006/relationships" xmlns:m="http://schemas.openxmlformats.org/officeDocument/2006/math" xmlns:v="urn:schemas-microsoft-com:vml" xmlns:wp14="http://schemas.microsoft.com/office/word/2010/wordprocessingDrawing" xmlns:wp="http://schemas.openxmlformats.org/drawingml/2006/wordprocessingDrawing" xmlns:w10="urn:schemas-microsoft-com:office:word" xmlns:w="http://schemas.openxmlformats.org/wordprocessingml/2006/main" xmlns:w14="http://schemas.microsoft.com/office/word/2010/wordml" xmlns:w15="http://schemas.microsoft.com/office/word/2012/wordml" xmlns:w16cid="http://schemas.microsoft.com/office/word/2016/wordml/cid" xmlns:w16se="http://schemas.microsoft.com/office/word/2015/wordml/symex" xmlns:wpg="http://schemas.microsoft.com/office/word/2010/wordprocessingGroup" xmlns:wpi="http://schemas.microsoft.com/office/word/2010/wordprocessingInk" xmlns:wne="http://schemas.microsoft.com/office/word/2006/wordml" xmlns:wps="http://schemas.microsoft.com/office/word/2010/wordprocessingShape" mc:Ignorable="w14 w15 w16se w16cid wp14">
   <w:endnote w:type="separator" w:id="-1">
     <w:p>
       <w:r>
@@ -2824,7 +2840,7 @@
 </file>
 
 <file path=word/footnotes.xml><?xml version="1.0" encoding="utf-8"?>
-<w:footnotes xmlns:wpc="http://schemas.microsoft.com/office/word/2010/wordprocessingCanvas" xmlns:cx="http://schemas.microsoft.com/office/drawing/2014/chartex" xmlns:cx1="http://schemas.microsoft.com/office/drawing/2015/9/8/chartex" xmlns:cx2="http://schemas.microsoft.com/office/drawing/2015/10/21/chartex" xmlns:cx3="http://schemas.microsoft.com/office/drawing/2016/5/9/chartex" xmlns:cx4="http://schemas.microsoft.com/office/drawing/2016/5/10/chartex" xmlns:cx5="http://schemas.microsoft.com/office/drawing/2016/5/11/chartex" xmlns:cx6="http://schemas.microsoft.com/office/drawing/2016/5/12/chartex" xmlns:cx7="http://schemas.microsoft.com/office/drawing/2016/5/13/chartex" xmlns:cx8="http://schemas.microsoft.com/office/drawing/2016/5/14/chartex" xmlns:mc="http://schemas.openxmlformats.org/markup-compatibility/2006" xmlns:aink="http://schemas.microsoft.com/office/drawing/2016/ink" xmlns:am3d="http://schemas.microsoft.com/office/drawing/2017/model3d" xmlns:o="urn:schemas-microsoft-com:office:office" xmlns:r="http://schemas.openxmlformats.org/officeDocument/2006/relationships" xmlns:m="http://schemas.openxmlformats.org/officeDocument/2006/math" xmlns:v="urn:schemas-microsoft-com:vml" xmlns:wp14="http://schemas.microsoft.com/office/word/2010/wordprocessingDrawing" xmlns:wp="http://schemas.openxmlformats.org/drawingml/2006/wordprocessingDrawing" xmlns:w10="urn:schemas-microsoft-com:office:word" xmlns:w="http://schemas.openxmlformats.org/wordprocessingml/2006/main" xmlns:w14="http://schemas.microsoft.com/office/word/2010/wordml" xmlns:w15="http://schemas.microsoft.com/office/word/2012/wordml" xmlns:w16cex="http://schemas.microsoft.com/office/word/2018/wordml/cex" xmlns:w16cid="http://schemas.microsoft.com/office/word/2016/wordml/cid" xmlns:w16="http://schemas.microsoft.com/office/word/2018/wordml" xmlns:w16sdtdh="http://schemas.microsoft.com/office/word/2020/wordml/sdtdatahash" xmlns:w16se="http://schemas.microsoft.com/office/word/2015/wordml/symex" xmlns:wpg="http://schemas.microsoft.com/office/word/2010/wordprocessingGroup" xmlns:wpi="http://schemas.microsoft.com/office/word/2010/wordprocessingInk" xmlns:wne="http://schemas.microsoft.com/office/word/2006/wordml" xmlns:wps="http://schemas.microsoft.com/office/word/2010/wordprocessingShape" mc:Ignorable="w14 w15 w16se w16cid w16 w16cex w16sdtdh wp14">
+<w:footnotes xmlns:wpc="http://schemas.microsoft.com/office/word/2010/wordprocessingCanvas" xmlns:cx="http://schemas.microsoft.com/office/drawing/2014/chartex" xmlns:cx1="http://schemas.microsoft.com/office/drawing/2015/9/8/chartex" xmlns:cx2="http://schemas.microsoft.com/office/drawing/2015/10/21/chartex" xmlns:cx3="http://schemas.microsoft.com/office/drawing/2016/5/9/chartex" xmlns:cx4="http://schemas.microsoft.com/office/drawing/2016/5/10/chartex" xmlns:cx5="http://schemas.microsoft.com/office/drawing/2016/5/11/chartex" xmlns:cx6="http://schemas.microsoft.com/office/drawing/2016/5/12/chartex" xmlns:cx7="http://schemas.microsoft.com/office/drawing/2016/5/13/chartex" xmlns:cx8="http://schemas.microsoft.com/office/drawing/2016/5/14/chartex" xmlns:mc="http://schemas.openxmlformats.org/markup-compatibility/2006" xmlns:aink="http://schemas.microsoft.com/office/drawing/2016/ink" xmlns:am3d="http://schemas.microsoft.com/office/drawing/2017/model3d" xmlns:o="urn:schemas-microsoft-com:office:office" xmlns:r="http://schemas.openxmlformats.org/officeDocument/2006/relationships" xmlns:m="http://schemas.openxmlformats.org/officeDocument/2006/math" xmlns:v="urn:schemas-microsoft-com:vml" xmlns:wp14="http://schemas.microsoft.com/office/word/2010/wordprocessingDrawing" xmlns:wp="http://schemas.openxmlformats.org/drawingml/2006/wordprocessingDrawing" xmlns:w10="urn:schemas-microsoft-com:office:word" xmlns:w="http://schemas.openxmlformats.org/wordprocessingml/2006/main" xmlns:w14="http://schemas.microsoft.com/office/word/2010/wordml" xmlns:w15="http://schemas.microsoft.com/office/word/2012/wordml" xmlns:w16cid="http://schemas.microsoft.com/office/word/2016/wordml/cid" xmlns:w16se="http://schemas.microsoft.com/office/word/2015/wordml/symex" xmlns:wpg="http://schemas.microsoft.com/office/word/2010/wordprocessingGroup" xmlns:wpi="http://schemas.microsoft.com/office/word/2010/wordprocessingInk" xmlns:wne="http://schemas.microsoft.com/office/word/2006/wordml" xmlns:wps="http://schemas.microsoft.com/office/word/2010/wordprocessingShape" mc:Ignorable="w14 w15 w16se w16cid wp14">
   <w:footnote w:type="separator" w:id="-1">
     <w:p>
       <w:r>
@@ -2843,7 +2859,7 @@
 </file>
 
 <file path=word/numbering.xml><?xml version="1.0" encoding="utf-8"?>
-<w:numbering xmlns:wpc="http://schemas.microsoft.com/office/word/2010/wordprocessingCanvas" xmlns:cx="http://schemas.microsoft.com/office/drawing/2014/chartex" xmlns:cx1="http://schemas.microsoft.com/office/drawing/2015/9/8/chartex" xmlns:cx2="http://schemas.microsoft.com/office/drawing/2015/10/21/chartex" xmlns:cx3="http://schemas.microsoft.com/office/drawing/2016/5/9/chartex" xmlns:cx4="http://schemas.microsoft.com/office/drawing/2016/5/10/chartex" xmlns:cx5="http://schemas.microsoft.com/office/drawing/2016/5/11/chartex" xmlns:cx6="http://schemas.microsoft.com/office/drawing/2016/5/12/chartex" xmlns:cx7="http://schemas.microsoft.com/office/drawing/2016/5/13/chartex" xmlns:cx8="http://schemas.microsoft.com/office/drawing/2016/5/14/chartex" xmlns:mc="http://schemas.openxmlformats.org/markup-compatibility/2006" xmlns:aink="http://schemas.microsoft.com/office/drawing/2016/ink" xmlns:am3d="http://schemas.microsoft.com/office/drawing/2017/model3d" xmlns:o="urn:schemas-microsoft-com:office:office" xmlns:r="http://schemas.openxmlformats.org/officeDocument/2006/relationships" xmlns:m="http://schemas.openxmlformats.org/officeDocument/2006/math" xmlns:v="urn:schemas-microsoft-com:vml" xmlns:wp14="http://schemas.microsoft.com/office/word/2010/wordprocessingDrawing" xmlns:wp="http://schemas.openxmlformats.org/drawingml/2006/wordprocessingDrawing" xmlns:w10="urn:schemas-microsoft-com:office:word" xmlns:w="http://schemas.openxmlformats.org/wordprocessingml/2006/main" xmlns:w14="http://schemas.microsoft.com/office/word/2010/wordml" xmlns:w15="http://schemas.microsoft.com/office/word/2012/wordml" xmlns:w16cex="http://schemas.microsoft.com/office/word/2018/wordml/cex" xmlns:w16cid="http://schemas.microsoft.com/office/word/2016/wordml/cid" xmlns:w16="http://schemas.microsoft.com/office/word/2018/wordml" xmlns:w16sdtdh="http://schemas.microsoft.com/office/word/2020/wordml/sdtdatahash" xmlns:w16se="http://schemas.microsoft.com/office/word/2015/wordml/symex" xmlns:wpg="http://schemas.microsoft.com/office/word/2010/wordprocessingGroup" xmlns:wpi="http://schemas.microsoft.com/office/word/2010/wordprocessingInk" xmlns:wne="http://schemas.microsoft.com/office/word/2006/wordml" xmlns:wps="http://schemas.microsoft.com/office/word/2010/wordprocessingShape" mc:Ignorable="w14 w15 w16se w16cid w16 w16cex w16sdtdh wp14">
+<w:numbering xmlns:wpc="http://schemas.microsoft.com/office/word/2010/wordprocessingCanvas" xmlns:cx="http://schemas.microsoft.com/office/drawing/2014/chartex" xmlns:cx1="http://schemas.microsoft.com/office/drawing/2015/9/8/chartex" xmlns:cx2="http://schemas.microsoft.com/office/drawing/2015/10/21/chartex" xmlns:cx3="http://schemas.microsoft.com/office/drawing/2016/5/9/chartex" xmlns:cx4="http://schemas.microsoft.com/office/drawing/2016/5/10/chartex" xmlns:cx5="http://schemas.microsoft.com/office/drawing/2016/5/11/chartex" xmlns:cx6="http://schemas.microsoft.com/office/drawing/2016/5/12/chartex" xmlns:cx7="http://schemas.microsoft.com/office/drawing/2016/5/13/chartex" xmlns:cx8="http://schemas.microsoft.com/office/drawing/2016/5/14/chartex" xmlns:mc="http://schemas.openxmlformats.org/markup-compatibility/2006" xmlns:aink="http://schemas.microsoft.com/office/drawing/2016/ink" xmlns:am3d="http://schemas.microsoft.com/office/drawing/2017/model3d" xmlns:o="urn:schemas-microsoft-com:office:office" xmlns:r="http://schemas.openxmlformats.org/officeDocument/2006/relationships" xmlns:m="http://schemas.openxmlformats.org/officeDocument/2006/math" xmlns:v="urn:schemas-microsoft-com:vml" xmlns:wp14="http://schemas.microsoft.com/office/word/2010/wordprocessingDrawing" xmlns:wp="http://schemas.openxmlformats.org/drawingml/2006/wordprocessingDrawing" xmlns:w10="urn:schemas-microsoft-com:office:word" xmlns:w="http://schemas.openxmlformats.org/wordprocessingml/2006/main" xmlns:w14="http://schemas.microsoft.com/office/word/2010/wordml" xmlns:w15="http://schemas.microsoft.com/office/word/2012/wordml" xmlns:w16cid="http://schemas.microsoft.com/office/word/2016/wordml/cid" xmlns:w16se="http://schemas.microsoft.com/office/word/2015/wordml/symex" xmlns:wpg="http://schemas.microsoft.com/office/word/2010/wordprocessingGroup" xmlns:wpi="http://schemas.microsoft.com/office/word/2010/wordprocessingInk" xmlns:wne="http://schemas.microsoft.com/office/word/2006/wordml" xmlns:wps="http://schemas.microsoft.com/office/word/2010/wordprocessingShape" mc:Ignorable="w14 w15 w16se w16cid wp14">
   <w:abstractNum w:abstractNumId="0" w15:restartNumberingAfterBreak="0">
     <w:nsid w:val="01B523A5"/>
     <w:multiLevelType w:val="hybridMultilevel"/>
@@ -3029,7 +3045,7 @@
 </file>
 
 <file path=word/styles.xml><?xml version="1.0" encoding="utf-8"?>
-<w:styles xmlns:mc="http://schemas.openxmlformats.org/markup-compatibility/2006" xmlns:r="http://schemas.openxmlformats.org/officeDocument/2006/relationships" xmlns:w="http://schemas.openxmlformats.org/wordprocessingml/2006/main" xmlns:w14="http://schemas.microsoft.com/office/word/2010/wordml" xmlns:w15="http://schemas.microsoft.com/office/word/2012/wordml" xmlns:w16cex="http://schemas.microsoft.com/office/word/2018/wordml/cex" xmlns:w16cid="http://schemas.microsoft.com/office/word/2016/wordml/cid" xmlns:w16="http://schemas.microsoft.com/office/word/2018/wordml" xmlns:w16sdtdh="http://schemas.microsoft.com/office/word/2020/wordml/sdtdatahash" xmlns:w16se="http://schemas.microsoft.com/office/word/2015/wordml/symex" mc:Ignorable="w14 w15 w16se w16cid w16 w16cex w16sdtdh">
+<w:styles xmlns:mc="http://schemas.openxmlformats.org/markup-compatibility/2006" xmlns:r="http://schemas.openxmlformats.org/officeDocument/2006/relationships" xmlns:w="http://schemas.openxmlformats.org/wordprocessingml/2006/main" xmlns:w14="http://schemas.microsoft.com/office/word/2010/wordml" xmlns:w15="http://schemas.microsoft.com/office/word/2012/wordml" xmlns:w16cid="http://schemas.microsoft.com/office/word/2016/wordml/cid" xmlns:w16se="http://schemas.microsoft.com/office/word/2015/wordml/symex" mc:Ignorable="w14 w15 w16se w16cid">
   <w:docDefaults>
     <w:rPrDefault>
       <w:rPr>
@@ -3042,7 +3058,7 @@
     </w:rPrDefault>
     <w:pPrDefault/>
   </w:docDefaults>
-  <w:latentStyles w:defLockedState="0" w:defUIPriority="99" w:defSemiHidden="0" w:defUnhideWhenUsed="0" w:defQFormat="0" w:count="376">
+  <w:latentStyles w:defLockedState="0" w:defUIPriority="99" w:defSemiHidden="0" w:defUnhideWhenUsed="0" w:defQFormat="0" w:count="375">
     <w:lsdException w:name="Normal" w:uiPriority="0" w:qFormat="1"/>
     <w:lsdException w:name="heading 1" w:uiPriority="9" w:qFormat="1"/>
     <w:lsdException w:name="heading 2" w:semiHidden="1" w:uiPriority="9" w:unhideWhenUsed="1" w:qFormat="1"/>
@@ -3418,9 +3434,8 @@
     <w:lsdException w:name="Smart Hyperlink" w:semiHidden="1" w:unhideWhenUsed="1"/>
     <w:lsdException w:name="Hashtag" w:semiHidden="1" w:unhideWhenUsed="1"/>
     <w:lsdException w:name="Unresolved Mention" w:semiHidden="1" w:unhideWhenUsed="1"/>
-    <w:lsdException w:name="Smart Link" w:semiHidden="1" w:unhideWhenUsed="1"/>
   </w:latentStyles>
-  <w:style w:type="paragraph" w:default="1" w:styleId="Normal">
+  <w:style w:type="paragraph" w:default="1" w:styleId="a">
     <w:name w:val="Normal"/>
     <w:qFormat/>
     <w:pPr>
@@ -3428,13 +3443,13 @@
       <w:jc w:val="both"/>
     </w:pPr>
   </w:style>
-  <w:style w:type="character" w:default="1" w:styleId="DefaultParagraphFont">
+  <w:style w:type="character" w:default="1" w:styleId="a0">
     <w:name w:val="Default Paragraph Font"/>
     <w:uiPriority w:val="1"/>
     <w:semiHidden/>
     <w:unhideWhenUsed/>
   </w:style>
-  <w:style w:type="table" w:default="1" w:styleId="TableNormal">
+  <w:style w:type="table" w:default="1" w:styleId="a1">
     <w:name w:val="Normal Table"/>
     <w:uiPriority w:val="99"/>
     <w:semiHidden/>
@@ -3449,16 +3464,16 @@
       </w:tblCellMar>
     </w:tblPr>
   </w:style>
-  <w:style w:type="numbering" w:default="1" w:styleId="NoList">
+  <w:style w:type="numbering" w:default="1" w:styleId="a2">
     <w:name w:val="No List"/>
     <w:uiPriority w:val="99"/>
     <w:semiHidden/>
     <w:unhideWhenUsed/>
   </w:style>
-  <w:style w:type="paragraph" w:styleId="Header">
+  <w:style w:type="paragraph" w:styleId="a3">
     <w:name w:val="header"/>
-    <w:basedOn w:val="Normal"/>
-    <w:link w:val="HeaderChar"/>
+    <w:basedOn w:val="a"/>
+    <w:link w:val="a4"/>
     <w:uiPriority w:val="99"/>
     <w:unhideWhenUsed/>
     <w:rsid w:val="009E1819"/>
@@ -3478,10 +3493,10 @@
       <w:szCs w:val="18"/>
     </w:rPr>
   </w:style>
-  <w:style w:type="character" w:customStyle="1" w:styleId="HeaderChar">
-    <w:name w:val="Header Char"/>
-    <w:basedOn w:val="DefaultParagraphFont"/>
-    <w:link w:val="Header"/>
+  <w:style w:type="character" w:customStyle="1" w:styleId="a4">
+    <w:name w:val="页眉 字符"/>
+    <w:basedOn w:val="a0"/>
+    <w:link w:val="a3"/>
     <w:uiPriority w:val="99"/>
     <w:rsid w:val="009E1819"/>
     <w:rPr>
@@ -3489,10 +3504,10 @@
       <w:szCs w:val="18"/>
     </w:rPr>
   </w:style>
-  <w:style w:type="paragraph" w:styleId="Footer">
+  <w:style w:type="paragraph" w:styleId="a5">
     <w:name w:val="footer"/>
-    <w:basedOn w:val="Normal"/>
-    <w:link w:val="FooterChar"/>
+    <w:basedOn w:val="a"/>
+    <w:link w:val="a6"/>
     <w:uiPriority w:val="99"/>
     <w:unhideWhenUsed/>
     <w:rsid w:val="009E1819"/>
@@ -3509,10 +3524,10 @@
       <w:szCs w:val="18"/>
     </w:rPr>
   </w:style>
-  <w:style w:type="character" w:customStyle="1" w:styleId="FooterChar">
-    <w:name w:val="Footer Char"/>
-    <w:basedOn w:val="DefaultParagraphFont"/>
-    <w:link w:val="Footer"/>
+  <w:style w:type="character" w:customStyle="1" w:styleId="a6">
+    <w:name w:val="页脚 字符"/>
+    <w:basedOn w:val="a0"/>
+    <w:link w:val="a5"/>
     <w:uiPriority w:val="99"/>
     <w:rsid w:val="009E1819"/>
     <w:rPr>
@@ -3520,11 +3535,11 @@
       <w:szCs w:val="18"/>
     </w:rPr>
   </w:style>
-  <w:style w:type="paragraph" w:styleId="Title">
+  <w:style w:type="paragraph" w:styleId="a7">
     <w:name w:val="Title"/>
-    <w:basedOn w:val="Normal"/>
-    <w:next w:val="Normal"/>
-    <w:link w:val="TitleChar"/>
+    <w:basedOn w:val="a"/>
+    <w:next w:val="a"/>
+    <w:link w:val="a8"/>
     <w:qFormat/>
     <w:rsid w:val="006F0643"/>
     <w:pPr>
@@ -3540,10 +3555,10 @@
       <w:lang w:eastAsia="en-US"/>
     </w:rPr>
   </w:style>
-  <w:style w:type="character" w:customStyle="1" w:styleId="TitleChar">
-    <w:name w:val="Title Char"/>
-    <w:basedOn w:val="DefaultParagraphFont"/>
-    <w:link w:val="Title"/>
+  <w:style w:type="character" w:customStyle="1" w:styleId="a8">
+    <w:name w:val="标题 字符"/>
+    <w:basedOn w:val="a0"/>
+    <w:link w:val="a7"/>
     <w:rsid w:val="006F0643"/>
     <w:rPr>
       <w:rFonts w:ascii="宋体" w:eastAsia="宋体" w:hAnsi="宋体" w:cs="Times New Roman"/>
@@ -3557,7 +3572,7 @@
   </w:style>
   <w:style w:type="paragraph" w:customStyle="1" w:styleId="Tabletext">
     <w:name w:val="Tabletext"/>
-    <w:basedOn w:val="Normal"/>
+    <w:basedOn w:val="a"/>
     <w:rsid w:val="006F0643"/>
     <w:pPr>
       <w:keepLines/>
@@ -3572,9 +3587,9 @@
       <w:lang w:eastAsia="en-US"/>
     </w:rPr>
   </w:style>
-  <w:style w:type="paragraph" w:styleId="ListParagraph">
+  <w:style w:type="paragraph" w:styleId="a9">
     <w:name w:val="List Paragraph"/>
-    <w:basedOn w:val="Normal"/>
+    <w:basedOn w:val="a"/>
     <w:uiPriority w:val="34"/>
     <w:qFormat/>
     <w:rsid w:val="008350E9"/>

</xml_diff>

<commit_message>
This is a more thorough design
</commit_message>
<xml_diff>
--- a/document/概要设计.docx
+++ b/document/概要设计.docx
@@ -320,43 +320,15 @@
           <w:sz w:val="24"/>
           <w:szCs w:val="24"/>
         </w:rPr>
-        <w:t>可维护性</w:t>
-      </w:r>
-    </w:p>
-    <w:p>
-      <w:pPr>
-        <w:ind w:left="420"/>
-        <w:rPr>
-          <w:rFonts w:ascii="宋体" w:eastAsia="宋体" w:hAnsi="宋体"/>
-          <w:sz w:val="24"/>
-          <w:szCs w:val="24"/>
-        </w:rPr>
-      </w:pPr>
-      <w:r>
-        <w:rPr>
-          <w:rFonts w:ascii="宋体" w:eastAsia="宋体" w:hAnsi="宋体"/>
-          <w:sz w:val="24"/>
-          <w:szCs w:val="24"/>
-        </w:rPr>
-        <w:t>当日后代码需要修改逻辑的时候，只需要修改某些</w:t>
-      </w:r>
-      <w:proofErr w:type="gramStart"/>
-      <w:r>
-        <w:rPr>
-          <w:rFonts w:ascii="宋体" w:eastAsia="宋体" w:hAnsi="宋体"/>
-          <w:sz w:val="24"/>
-          <w:szCs w:val="24"/>
-        </w:rPr>
-        <w:t>类或者</w:t>
-      </w:r>
-      <w:proofErr w:type="gramEnd"/>
-      <w:r>
-        <w:rPr>
-          <w:rFonts w:ascii="宋体" w:eastAsia="宋体" w:hAnsi="宋体"/>
-          <w:sz w:val="24"/>
-          <w:szCs w:val="24"/>
-        </w:rPr>
-        <w:t>增加某些类，对主程序和大部分代码不需要修改。</w:t>
+        <w:t xml:space="preserve"> </w:t>
+      </w:r>
+      <w:r>
+        <w:rPr>
+          <w:rFonts w:ascii="宋体" w:eastAsia="宋体" w:hAnsi="宋体" w:hint="eastAsia"/>
+          <w:sz w:val="24"/>
+          <w:szCs w:val="24"/>
+        </w:rPr>
+        <w:t>使学生更快捷地申请宿舍业务</w:t>
       </w:r>
     </w:p>
     <w:p>
@@ -398,15 +370,15 @@
           <w:sz w:val="24"/>
           <w:szCs w:val="24"/>
         </w:rPr>
-        <w:t>2</w:t>
-      </w:r>
-      <w:r>
-        <w:rPr>
-          <w:rFonts w:ascii="宋体" w:eastAsia="宋体" w:hAnsi="宋体"/>
-          <w:sz w:val="24"/>
-          <w:szCs w:val="24"/>
-        </w:rPr>
-        <w:t>可复用性</w:t>
+        <w:t xml:space="preserve">2 </w:t>
+      </w:r>
+      <w:r>
+        <w:rPr>
+          <w:rFonts w:ascii="宋体" w:eastAsia="宋体" w:hAnsi="宋体" w:hint="eastAsia"/>
+          <w:sz w:val="24"/>
+          <w:szCs w:val="24"/>
+        </w:rPr>
+        <w:t>使宿舍管理员更方便地处理宿舍业务</w:t>
       </w:r>
     </w:p>
     <w:p>
@@ -424,24 +396,6 @@
           <w:sz w:val="24"/>
           <w:szCs w:val="24"/>
         </w:rPr>
-        <w:t>将一定的代码进行封装，在多处可以重复使用。</w:t>
-      </w:r>
-    </w:p>
-    <w:p>
-      <w:pPr>
-        <w:ind w:firstLine="420"/>
-        <w:rPr>
-          <w:rFonts w:ascii="宋体" w:eastAsia="宋体" w:hAnsi="宋体"/>
-          <w:sz w:val="24"/>
-          <w:szCs w:val="24"/>
-        </w:rPr>
-      </w:pPr>
-      <w:r>
-        <w:rPr>
-          <w:rFonts w:ascii="宋体" w:eastAsia="宋体" w:hAnsi="宋体"/>
-          <w:sz w:val="24"/>
-          <w:szCs w:val="24"/>
-        </w:rPr>
         <w:t>1.2.</w:t>
       </w:r>
       <w:r>
@@ -450,69 +404,23 @@
           <w:sz w:val="24"/>
           <w:szCs w:val="24"/>
         </w:rPr>
-        <w:t>3可扩展性</w:t>
-      </w:r>
-    </w:p>
-    <w:p>
-      <w:pPr>
-        <w:ind w:left="420"/>
-        <w:rPr>
-          <w:rFonts w:ascii="宋体" w:eastAsia="宋体" w:hAnsi="宋体"/>
-          <w:sz w:val="24"/>
-          <w:szCs w:val="24"/>
-        </w:rPr>
-      </w:pPr>
-      <w:r>
-        <w:rPr>
-          <w:rFonts w:ascii="宋体" w:eastAsia="宋体" w:hAnsi="宋体"/>
-          <w:sz w:val="24"/>
-          <w:szCs w:val="24"/>
-        </w:rPr>
-        <w:t>当增加新的功能模块时，只需要增加某些代码，对整体代码架构不需要做太多修改。</w:t>
-      </w:r>
-    </w:p>
-    <w:p>
-      <w:pPr>
-        <w:ind w:firstLine="420"/>
-        <w:rPr>
-          <w:rFonts w:ascii="宋体" w:eastAsia="宋体" w:hAnsi="宋体"/>
-          <w:sz w:val="24"/>
-          <w:szCs w:val="24"/>
-        </w:rPr>
-      </w:pPr>
-      <w:r>
-        <w:rPr>
-          <w:rFonts w:ascii="宋体" w:eastAsia="宋体" w:hAnsi="宋体"/>
-          <w:sz w:val="24"/>
-          <w:szCs w:val="24"/>
-        </w:rPr>
-        <w:t>1.2.</w:t>
-      </w:r>
-      <w:r>
-        <w:rPr>
-          <w:rFonts w:ascii="宋体" w:eastAsia="宋体" w:hAnsi="宋体"/>
-          <w:sz w:val="24"/>
-          <w:szCs w:val="24"/>
-        </w:rPr>
-        <w:t>4高灵活性</w:t>
-      </w:r>
-    </w:p>
-    <w:p>
-      <w:pPr>
-        <w:ind w:left="420"/>
-        <w:rPr>
-          <w:rFonts w:ascii="宋体" w:eastAsia="宋体" w:hAnsi="宋体"/>
-          <w:sz w:val="24"/>
-          <w:szCs w:val="24"/>
-        </w:rPr>
-      </w:pPr>
-      <w:r>
-        <w:rPr>
-          <w:rFonts w:ascii="宋体" w:eastAsia="宋体" w:hAnsi="宋体"/>
-          <w:sz w:val="24"/>
-          <w:szCs w:val="24"/>
-        </w:rPr>
-        <w:t>通过封装、继承、多态把程序的耦合度降低，耦合度降低后，使代码的使用更加灵活，更容易修改，易于复用。</w:t>
+        <w:t>3</w:t>
+      </w:r>
+      <w:r>
+        <w:rPr>
+          <w:rFonts w:ascii="宋体" w:eastAsia="宋体" w:hAnsi="宋体"/>
+          <w:sz w:val="24"/>
+          <w:szCs w:val="24"/>
+        </w:rPr>
+        <w:t xml:space="preserve"> </w:t>
+      </w:r>
+      <w:r>
+        <w:rPr>
+          <w:rFonts w:ascii="宋体" w:eastAsia="宋体" w:hAnsi="宋体" w:hint="eastAsia"/>
+          <w:sz w:val="24"/>
+          <w:szCs w:val="24"/>
+        </w:rPr>
+        <w:t>支持数据的批量处理</w:t>
       </w:r>
     </w:p>
     <w:p>
@@ -947,8 +855,6 @@
               </w:rPr>
               <w:t>软件设计目标、系统架构设计</w:t>
             </w:r>
-            <w:bookmarkStart w:id="0" w:name="_GoBack"/>
-            <w:bookmarkEnd w:id="0"/>
             <w:r>
               <w:rPr>
                 <w:rFonts w:hAnsi="Times New Roman" w:hint="eastAsia"/>
@@ -2002,7 +1908,15 @@
           <w:sz w:val="24"/>
           <w:szCs w:val="24"/>
         </w:rPr>
-        <w:t>uvicorn</w:t>
+        <w:t>U</w:t>
+      </w:r>
+      <w:r>
+        <w:rPr>
+          <w:rFonts w:ascii="宋体" w:eastAsia="宋体" w:hAnsi="宋体"/>
+          <w:sz w:val="24"/>
+          <w:szCs w:val="24"/>
+        </w:rPr>
+        <w:t>vicorn</w:t>
       </w:r>
       <w:proofErr w:type="spellEnd"/>
       <w:r>
@@ -2238,8 +2152,26 @@
           <w:sz w:val="24"/>
           <w:szCs w:val="24"/>
         </w:rPr>
-        <w:t>Tomcat</w:t>
-      </w:r>
+        <w:t>U</w:t>
+      </w:r>
+      <w:r>
+        <w:rPr>
+          <w:rFonts w:ascii="宋体" w:eastAsia="宋体" w:hAnsi="宋体" w:hint="eastAsia"/>
+          <w:sz w:val="24"/>
+          <w:szCs w:val="24"/>
+        </w:rPr>
+        <w:t>vic</w:t>
+      </w:r>
+      <w:r>
+        <w:rPr>
+          <w:rFonts w:ascii="宋体" w:eastAsia="宋体" w:hAnsi="宋体"/>
+          <w:sz w:val="24"/>
+          <w:szCs w:val="24"/>
+        </w:rPr>
+        <w:t>orn</w:t>
+      </w:r>
+      <w:bookmarkStart w:id="0" w:name="_GoBack"/>
+      <w:bookmarkEnd w:id="0"/>
       <w:r>
         <w:rPr>
           <w:rFonts w:ascii="宋体" w:eastAsia="宋体" w:hAnsi="宋体" w:hint="eastAsia"/>

</xml_diff>